<commit_message>
changing to power transformation
</commit_message>
<xml_diff>
--- a/Dissemination/Journal of Transport and Health.docx
+++ b/Dissemination/Journal of Transport and Health.docx
@@ -28,7 +28,31 @@
         <w:rPr>
           <w:lang w:val="en-US"/>
         </w:rPr>
-        <w:t xml:space="preserve"> Physical Activity</w:t>
+        <w:t xml:space="preserve"> </w:t>
+      </w:r>
+      <w:r>
+        <w:rPr>
+          <w:lang w:val="en-US"/>
+        </w:rPr>
+        <w:t>p</w:t>
+      </w:r>
+      <w:r>
+        <w:rPr>
+          <w:lang w:val="en-US"/>
+        </w:rPr>
+        <w:t xml:space="preserve">hysical </w:t>
+      </w:r>
+      <w:r>
+        <w:rPr>
+          <w:lang w:val="en-US"/>
+        </w:rPr>
+        <w:t>a</w:t>
+      </w:r>
+      <w:r>
+        <w:rPr>
+          <w:lang w:val="en-US"/>
+        </w:rPr>
+        <w:t>ctivity</w:t>
       </w:r>
       <w:r>
         <w:rPr>
@@ -92,26 +116,39 @@
         <w:rPr>
           <w:lang w:val="en-US"/>
         </w:rPr>
+        <w:t xml:space="preserve"> Chloe Thomas</w:t>
+      </w:r>
+      <w:r>
+        <w:rPr>
+          <w:vertAlign w:val="superscript"/>
+          <w:lang w:val="en-US"/>
+        </w:rPr>
+        <w:t>1</w:t>
+      </w:r>
+      <w:r>
+        <w:rPr>
+          <w:lang w:val="en-US"/>
+        </w:rPr>
+        <w:t>, Hazel Squires</w:t>
+      </w:r>
+      <w:r>
+        <w:rPr>
+          <w:vertAlign w:val="superscript"/>
+          <w:lang w:val="en-US"/>
+        </w:rPr>
+        <w:t>1</w:t>
+      </w:r>
+      <w:r>
+        <w:rPr>
+          <w:lang w:val="en-US"/>
+        </w:rPr>
         <w:t xml:space="preserve"> </w:t>
       </w:r>
       <w:r>
         <w:rPr>
           <w:lang w:val="en-US"/>
         </w:rPr>
-        <w:t>Chloe Thomas</w:t>
-      </w:r>
-      <w:r>
-        <w:rPr>
-          <w:vertAlign w:val="superscript"/>
-          <w:lang w:val="en-US"/>
-        </w:rPr>
-        <w:t>1</w:t>
-      </w:r>
-      <w:r>
-        <w:rPr>
-          <w:lang w:val="en-US"/>
-        </w:rPr>
-        <w:t xml:space="preserve"> &amp;</w:t>
+        <w:t>&amp;</w:t>
       </w:r>
       <w:r>
         <w:rPr>
@@ -767,6 +804,12 @@
         <w:lastRenderedPageBreak/>
         <w:t>theoretically valid, and likely more accurate, but the method used to estimate country specific physical activity distributions is yet to be validated.</w:t>
       </w:r>
+      <w:r>
+        <w:rPr>
+          <w:lang w:val="en-US"/>
+        </w:rPr>
+        <w:t xml:space="preserve"> Given the importance of the physical activity module in the HEAT tool it is likely that changing the method will result in materially different model results.</w:t>
+      </w:r>
     </w:p>
     <w:p>
       <w:pPr>
@@ -1062,15 +1105,29 @@
         </w:rPr>
         <w:t xml:space="preserve"> is possible with limited additional data requirements, although the method has yet to be validated.</w:t>
       </w:r>
-    </w:p>
-    <w:p>
-      <w:pPr>
-        <w:jc w:val="both"/>
-        <w:rPr>
-          <w:b/>
-          <w:lang w:val="en-US"/>
-        </w:rPr>
-      </w:pPr>
+      <w:r>
+        <w:rPr>
+          <w:lang w:val="en-US"/>
+        </w:rPr>
+        <w:t xml:space="preserve"> Given the significant role of the physical activity module within the HEAT tool it is likely that these changes will result in materially different monetary benefit estimates, and therefore potentially different policy recommendations. </w:t>
+      </w:r>
+    </w:p>
+    <w:p>
+      <w:pPr>
+        <w:rPr>
+          <w:rFonts w:asciiTheme="majorHAnsi" w:eastAsiaTheme="majorEastAsia" w:hAnsiTheme="majorHAnsi" w:cstheme="majorBidi"/>
+          <w:color w:val="2F5496" w:themeColor="accent1" w:themeShade="BF"/>
+          <w:sz w:val="26"/>
+          <w:szCs w:val="26"/>
+          <w:lang w:val="en-US"/>
+        </w:rPr>
+      </w:pPr>
+      <w:r>
+        <w:rPr>
+          <w:lang w:val="en-US"/>
+        </w:rPr>
+        <w:br w:type="page"/>
+      </w:r>
     </w:p>
     <w:p>
       <w:pPr>
@@ -1087,6 +1144,7 @@
         <w:rPr>
           <w:lang w:val="en-US"/>
         </w:rPr>
+        <w:lastRenderedPageBreak/>
         <w:t>Introduction</w:t>
       </w:r>
     </w:p>
@@ -1483,14 +1541,7 @@
         <w:rPr>
           <w:lang w:val="en-US"/>
         </w:rPr>
-        <w:t xml:space="preserve">a linear relationship was chosen to avoid additional data requirements on baseline activity levels (which would be needed </w:t>
-      </w:r>
-      <w:r>
-        <w:rPr>
-          <w:lang w:val="en-US"/>
-        </w:rPr>
-        <w:lastRenderedPageBreak/>
-        <w:t>using a non-linear dose–response function)</w:t>
+        <w:t>a linear relationship was chosen to avoid additional data requirements on baseline activity levels (which would be needed using a non-linear dose–response function)</w:t>
       </w:r>
       <w:r>
         <w:rPr>
@@ -2092,27 +2143,14 @@
       <w:r>
         <w:t xml:space="preserve">Table </w:t>
       </w:r>
-      <w:r>
-        <w:fldChar w:fldCharType="begin"/>
-      </w:r>
-      <w:r>
-        <w:instrText xml:space="preserve"> SEQ Table \* ARABIC </w:instrText>
-      </w:r>
-      <w:r>
-        <w:fldChar w:fldCharType="separate"/>
-      </w:r>
-      <w:r>
-        <w:rPr>
-          <w:noProof/>
-        </w:rPr>
-        <w:t>1</w:t>
-      </w:r>
-      <w:r>
-        <w:rPr>
-          <w:noProof/>
-        </w:rPr>
-        <w:fldChar w:fldCharType="end"/>
-      </w:r>
+      <w:fldSimple w:instr=" SEQ Table \* ARABIC ">
+        <w:r>
+          <w:rPr>
+            <w:noProof/>
+          </w:rPr>
+          <w:t>1</w:t>
+        </w:r>
+      </w:fldSimple>
       <w:r>
         <w:t>. Variable names, description and source of data used in analysis</w:t>
       </w:r>
@@ -2256,35 +2294,7 @@
                 <w:sz w:val="20"/>
                 <w:lang w:val="en-US"/>
               </w:rPr>
-              <w:t xml:space="preserve"> et al. </w:t>
-            </w:r>
-            <w:r>
-              <w:rPr>
-                <w:sz w:val="20"/>
-                <w:lang w:val="en-US"/>
-              </w:rPr>
-              <w:t>(</w:t>
-            </w:r>
-            <w:r>
-              <w:rPr>
-                <w:sz w:val="20"/>
-                <w:lang w:val="en-US"/>
-              </w:rPr>
-              <w:t>2018</w:t>
-            </w:r>
-            <w:r>
-              <w:rPr>
-                <w:sz w:val="20"/>
-                <w:lang w:val="en-US"/>
-              </w:rPr>
-              <w:t>)</w:t>
-            </w:r>
-            <w:r>
-              <w:rPr>
-                <w:sz w:val="20"/>
-                <w:lang w:val="en-US"/>
-              </w:rPr>
-              <w:t xml:space="preserve"> Appendix 5</w:t>
+              <w:t xml:space="preserve"> et al. (2018) Appendix 5</w:t>
             </w:r>
           </w:p>
         </w:tc>
@@ -2348,35 +2358,7 @@
                 <w:sz w:val="20"/>
                 <w:lang w:val="en-US"/>
               </w:rPr>
-              <w:t>Health Survey for England 2015 (N</w:t>
-            </w:r>
-            <w:r>
-              <w:rPr>
-                <w:sz w:val="20"/>
-                <w:lang w:val="en-US"/>
-              </w:rPr>
-              <w:t>HS Digital</w:t>
-            </w:r>
-            <w:r>
-              <w:rPr>
-                <w:sz w:val="20"/>
-                <w:lang w:val="en-US"/>
-              </w:rPr>
-              <w:t>,</w:t>
-            </w:r>
-            <w:r>
-              <w:rPr>
-                <w:sz w:val="20"/>
-                <w:lang w:val="en-US"/>
-              </w:rPr>
-              <w:t xml:space="preserve"> 2016</w:t>
-            </w:r>
-            <w:r>
-              <w:rPr>
-                <w:sz w:val="20"/>
-                <w:lang w:val="en-US"/>
-              </w:rPr>
-              <w:t>)</w:t>
+              <w:t>Health Survey for England 2015 (NHS Digital, 2016)</w:t>
             </w:r>
           </w:p>
         </w:tc>
@@ -2439,13 +2421,7 @@
               <w:rPr>
                 <w:sz w:val="20"/>
               </w:rPr>
-              <w:t xml:space="preserve">MDB </w:t>
-            </w:r>
-            <w:r>
-              <w:rPr>
-                <w:sz w:val="20"/>
-              </w:rPr>
-              <w:t xml:space="preserve">(2017) </w:t>
+              <w:t xml:space="preserve">MDB (2017) </w:t>
             </w:r>
           </w:p>
         </w:tc>
@@ -2571,51 +2547,32 @@
             <w:r>
               <w:rPr>
                 <w:sz w:val="20"/>
-                <w:lang w:val="en-US"/>
-              </w:rPr>
-              <w:t>Kelly</w:t>
+                <w:lang w:val="fr-FR"/>
+              </w:rPr>
+              <w:t>Kelly et al. (2014</w:t>
+            </w:r>
+            <w:proofErr w:type="gramStart"/>
+            <w:r>
+              <w:rPr>
+                <w:sz w:val="20"/>
+                <w:lang w:val="fr-FR"/>
+              </w:rPr>
+              <w:t>);</w:t>
+            </w:r>
+            <w:proofErr w:type="gramEnd"/>
+            <w:r>
+              <w:rPr>
+                <w:sz w:val="20"/>
+                <w:lang w:val="fr-FR"/>
+              </w:rPr>
+              <w:t xml:space="preserve"> Aram et al. </w:t>
             </w:r>
             <w:r>
               <w:rPr>
                 <w:sz w:val="20"/>
                 <w:lang w:val="en-US"/>
               </w:rPr>
-              <w:t xml:space="preserve"> et al. </w:t>
-            </w:r>
-            <w:r>
-              <w:rPr>
-                <w:sz w:val="20"/>
-                <w:lang w:val="en-US"/>
-              </w:rPr>
-              <w:t>(</w:t>
-            </w:r>
-            <w:r>
-              <w:rPr>
-                <w:sz w:val="20"/>
-                <w:lang w:val="en-US"/>
-              </w:rPr>
-              <w:t>201</w:t>
-            </w:r>
-            <w:r>
-              <w:rPr>
-                <w:sz w:val="20"/>
-                <w:lang w:val="en-US"/>
-              </w:rPr>
-              <w:t>4</w:t>
-            </w:r>
-            <w:r>
-              <w:rPr>
-                <w:sz w:val="20"/>
-                <w:lang w:val="en-US"/>
-              </w:rPr>
-              <w:t>)</w:t>
-            </w:r>
-            <w:r>
-              <w:rPr>
-                <w:sz w:val="20"/>
-                <w:lang w:val="en-US"/>
-              </w:rPr>
-              <w:t>; Aram et al. (2015)</w:t>
+              <w:t>(2015)</w:t>
             </w:r>
           </w:p>
         </w:tc>
@@ -2959,6 +2916,12 @@
         <w:rPr>
           <w:lang w:val="en-US"/>
         </w:rPr>
+        <w:t>, and those who are least active have the smallest absolute activity increase</w:t>
+      </w:r>
+      <w:r>
+        <w:rPr>
+          <w:lang w:val="en-US"/>
+        </w:rPr>
         <w:t>.</w:t>
       </w:r>
     </w:p>
@@ -2972,7 +2935,79 @@
         <w:rPr>
           <w:lang w:val="en-US"/>
         </w:rPr>
-        <w:t>This analysis is not an attempt to estimate the morality or feasibility of achieving these outcomes, but simply to compare two methods of estimating the benefits if they were to be achieved.</w:t>
+        <w:t xml:space="preserve">This analysis is not an attempt to estimate the </w:t>
+      </w:r>
+      <w:r>
+        <w:rPr>
+          <w:lang w:val="en-US"/>
+        </w:rPr>
+        <w:t xml:space="preserve">probability, </w:t>
+      </w:r>
+      <w:r>
+        <w:rPr>
+          <w:lang w:val="en-US"/>
+        </w:rPr>
+        <w:t>feasibility</w:t>
+      </w:r>
+      <w:r>
+        <w:rPr>
+          <w:lang w:val="en-US"/>
+        </w:rPr>
+        <w:t xml:space="preserve"> or costs</w:t>
+      </w:r>
+      <w:r>
+        <w:rPr>
+          <w:lang w:val="en-US"/>
+        </w:rPr>
+        <w:t xml:space="preserve"> of achieving these outcomes</w:t>
+      </w:r>
+      <w:r>
+        <w:rPr>
+          <w:lang w:val="en-US"/>
+        </w:rPr>
+        <w:t xml:space="preserve">. In each scenario we assume that the outcome is </w:t>
+      </w:r>
+      <w:r>
+        <w:rPr>
+          <w:lang w:val="en-US"/>
+        </w:rPr>
+        <w:t>achieved,</w:t>
+      </w:r>
+      <w:r>
+        <w:rPr>
+          <w:lang w:val="en-US"/>
+        </w:rPr>
+        <w:t xml:space="preserve"> and we estimate the </w:t>
+      </w:r>
+      <w:r>
+        <w:rPr>
+          <w:lang w:val="en-US"/>
+        </w:rPr>
+        <w:t>benefits</w:t>
+      </w:r>
+      <w:r>
+        <w:rPr>
+          <w:lang w:val="en-US"/>
+        </w:rPr>
+        <w:t xml:space="preserve"> </w:t>
+      </w:r>
+      <w:r>
+        <w:rPr>
+          <w:lang w:val="en-US"/>
+        </w:rPr>
+        <w:t>in terms of deaths averted per 100,000 and net monetary benefit</w:t>
+      </w:r>
+      <w:r>
+        <w:rPr>
+          <w:lang w:val="en-US"/>
+        </w:rPr>
+        <w:t>.</w:t>
+      </w:r>
+      <w:r>
+        <w:rPr>
+          <w:lang w:val="en-US"/>
+        </w:rPr>
+        <w:t xml:space="preserve"> </w:t>
       </w:r>
     </w:p>
     <w:p>
@@ -3395,6 +3430,7 @@
         <w:rPr>
           <w:lang w:val="en-US"/>
         </w:rPr>
+        <w:lastRenderedPageBreak/>
         <w:t xml:space="preserve">For a walking intervention the relative risk from the literature </w:t>
       </w:r>
       <w:r>
@@ -3639,7 +3675,6 @@
         <w:rPr>
           <w:lang w:val="en-US"/>
         </w:rPr>
-        <w:lastRenderedPageBreak/>
         <w:t>such that every additional 10 minutes of weekly walking</w:t>
       </w:r>
       <w:r>
@@ -3707,6 +3742,12 @@
           <w:lang w:val="en-US"/>
         </w:rPr>
         <w:t xml:space="preserve"> percentage points</w:t>
+      </w:r>
+      <w:r>
+        <w:rPr>
+          <w:lang w:val="en-US"/>
+        </w:rPr>
+        <w:t xml:space="preserve"> (Kelly et al., 2014)</w:t>
       </w:r>
       <w:r>
         <w:rPr>
@@ -4623,7 +4664,7 @@
         <w:rPr>
           <w:lang w:val="en-US"/>
         </w:rPr>
-        <w:t xml:space="preserve">Relative risk for walking was </w:t>
+        <w:t xml:space="preserve">Relative risk was </w:t>
       </w:r>
       <w:r>
         <w:rPr>
@@ -4846,23 +4887,21 @@
           <w:rFonts w:eastAsiaTheme="minorEastAsia"/>
           <w:lang w:val="en-US"/>
         </w:rPr>
-        <w:t xml:space="preserve"> The results for the number of deaths averted are displayed using simple scatter plots with a </w:t>
-      </w:r>
-      <w:proofErr w:type="gramStart"/>
+        <w:t xml:space="preserve"> The results for the number of deaths averted are displayed using simple scatter plots with a 45</w:t>
+      </w:r>
       <w:r>
         <w:rPr>
           <w:rFonts w:eastAsiaTheme="minorEastAsia"/>
           <w:lang w:val="en-US"/>
         </w:rPr>
-        <w:t>45 degree</w:t>
-      </w:r>
-      <w:proofErr w:type="gramEnd"/>
+        <w:t>-</w:t>
+      </w:r>
       <w:r>
         <w:rPr>
           <w:rFonts w:eastAsiaTheme="minorEastAsia"/>
           <w:lang w:val="en-US"/>
         </w:rPr>
-        <w:t xml:space="preserve"> line of equality and net monetary benefits are shown on choropleth maps of Europe. </w:t>
+        <w:t xml:space="preserve">degree line of equality and net monetary benefits are shown on choropleth maps of Europe. </w:t>
       </w:r>
     </w:p>
     <w:p>
@@ -4998,6 +5037,23 @@
         <w:rPr>
           <w:lang w:val="en-US"/>
         </w:rPr>
+        <w:t xml:space="preserve"> (</w:t>
+      </w:r>
+      <w:hyperlink r:id="rId8" w:history="1">
+        <w:r>
+          <w:rPr>
+            <w:rStyle w:val="Hyperlink"/>
+          </w:rPr>
+          <w:t>https://github.com/RobertASmith/HEAT_DRF</w:t>
+        </w:r>
+      </w:hyperlink>
+      <w:r>
+        <w:t>)</w:t>
+      </w:r>
+      <w:r>
+        <w:rPr>
+          <w:lang w:val="en-US"/>
+        </w:rPr>
         <w:t xml:space="preserve">. </w:t>
       </w:r>
       <w:r>
@@ -5358,65 +5414,53 @@
         <w:lastRenderedPageBreak/>
         <w:t xml:space="preserve">Figure </w:t>
       </w:r>
-      <w:r>
-        <w:fldChar w:fldCharType="begin"/>
-      </w:r>
-      <w:r>
-        <w:instrText xml:space="preserve"> SEQ Figure \* ARABIC </w:instrText>
-      </w:r>
-      <w:r>
-        <w:fldChar w:fldCharType="separate"/>
-      </w:r>
+      <w:fldSimple w:instr=" SEQ Figure \* ARABIC ">
+        <w:r>
+          <w:rPr>
+            <w:noProof/>
+          </w:rPr>
+          <w:t>1</w:t>
+        </w:r>
+      </w:fldSimple>
+      <w:r>
+        <w:t xml:space="preserve">. </w:t>
+      </w:r>
+      <w:r>
+        <w:t>D</w:t>
+      </w:r>
+      <w:r>
+        <w:t>eaths averted</w:t>
+      </w:r>
+      <w:r>
+        <w:t xml:space="preserve"> per 100,000</w:t>
+      </w:r>
+      <w:r>
+        <w:t xml:space="preserve"> </w:t>
+      </w:r>
+      <w:r>
+        <w:t xml:space="preserve">for three scenarios </w:t>
+      </w:r>
+      <w:r>
+        <w:t xml:space="preserve">using the non-linear and the current (linear) </w:t>
+      </w:r>
+      <w:r>
+        <w:t>relationship</w:t>
+      </w:r>
+      <w:r>
+        <w:t>.</w:t>
+      </w:r>
+    </w:p>
+    <w:p>
+      <w:pPr>
+        <w:jc w:val="center"/>
+      </w:pPr>
+      <w:commentRangeStart w:id="1"/>
       <w:r>
         <w:rPr>
           <w:noProof/>
         </w:rPr>
-        <w:t>1</w:t>
-      </w:r>
-      <w:r>
-        <w:rPr>
-          <w:noProof/>
-        </w:rPr>
-        <w:fldChar w:fldCharType="end"/>
-      </w:r>
-      <w:r>
-        <w:t xml:space="preserve">. </w:t>
-      </w:r>
-      <w:r>
-        <w:t>D</w:t>
-      </w:r>
-      <w:r>
-        <w:t>eaths averted</w:t>
-      </w:r>
-      <w:r>
-        <w:t xml:space="preserve"> per 100,000</w:t>
-      </w:r>
-      <w:r>
-        <w:t xml:space="preserve"> </w:t>
-      </w:r>
-      <w:r>
-        <w:t xml:space="preserve">for three scenarios </w:t>
-      </w:r>
-      <w:r>
-        <w:t xml:space="preserve">using the non-linear and the current (linear) </w:t>
-      </w:r>
-      <w:r>
-        <w:t>relationship</w:t>
-      </w:r>
-      <w:r>
-        <w:t>.</w:t>
-      </w:r>
-    </w:p>
-    <w:p>
-      <w:pPr>
-        <w:jc w:val="center"/>
-      </w:pPr>
-      <w:r>
-        <w:rPr>
-          <w:noProof/>
-        </w:rPr>
         <w:drawing>
-          <wp:inline distT="0" distB="0" distL="0" distR="0" wp14:anchorId="06A6C71B" wp14:editId="3D399D27">
+          <wp:inline distT="0" distB="0" distL="0" distR="0" wp14:anchorId="6CA744A8" wp14:editId="6801D23F">
             <wp:extent cx="5428615" cy="8172450"/>
             <wp:effectExtent l="0" t="0" r="635" b="0"/>
             <wp:docPr id="13" name="Picture 13"/>
@@ -5431,7 +5475,7 @@
                     <pic:cNvPicPr/>
                   </pic:nvPicPr>
                   <pic:blipFill rotWithShape="1">
-                    <a:blip r:embed="rId8"/>
+                    <a:blip r:embed="rId9"/>
                     <a:srcRect l="1" t="462" r="1030" b="565"/>
                     <a:stretch/>
                   </pic:blipFill>
@@ -5458,8 +5502,16 @@
           </wp:inline>
         </w:drawing>
       </w:r>
-    </w:p>
-    <w:p>
+      <w:commentRangeEnd w:id="1"/>
+      <w:r>
+        <w:rPr>
+          <w:rStyle w:val="CommentReference"/>
+        </w:rPr>
+        <w:commentReference w:id="1"/>
+      </w:r>
+    </w:p>
+    <w:p>
+      <w:commentRangeStart w:id="2"/>
       <w:r>
         <w:lastRenderedPageBreak/>
         <w:t xml:space="preserve">The </w:t>
@@ -5477,7 +5529,17 @@
         <w:t xml:space="preserve"> increased population physical activity is a </w:t>
       </w:r>
       <w:r>
-        <w:t>single outcome.</w:t>
+        <w:t>single outcome</w:t>
+      </w:r>
+      <w:commentRangeEnd w:id="2"/>
+      <w:r>
+        <w:rPr>
+          <w:rStyle w:val="CommentReference"/>
+        </w:rPr>
+        <w:commentReference w:id="2"/>
+      </w:r>
+      <w:r>
+        <w:t>.</w:t>
       </w:r>
       <w:r>
         <w:t xml:space="preserve"> In order to </w:t>
@@ -5492,42 +5554,149 @@
         <w:t>the deaths averted</w:t>
       </w:r>
       <w:r>
-        <w:t xml:space="preserve"> using the Value of a Statistical Life (VSL</w:t>
-      </w:r>
-      <w:proofErr w:type="gramStart"/>
+        <w:t xml:space="preserve"> using the Value of a Statistical Life (VSL)</w:t>
+      </w:r>
+      <w:r>
+        <w:t xml:space="preserve"> </w:t>
+      </w:r>
+      <w:r>
+        <w:t>(</w:t>
+      </w:r>
+      <w:proofErr w:type="spellStart"/>
+      <w:r>
+        <w:rPr>
+          <w:rFonts w:ascii="Arial" w:hAnsi="Arial" w:cs="Arial"/>
+          <w:color w:val="222222"/>
+          <w:sz w:val="20"/>
+          <w:szCs w:val="20"/>
+          <w:shd w:val="clear" w:color="auto" w:fill="FFFFFF"/>
+        </w:rPr>
+        <w:t>Viscusi</w:t>
+      </w:r>
+      <w:proofErr w:type="spellEnd"/>
+      <w:r>
+        <w:rPr>
+          <w:rFonts w:ascii="Arial" w:hAnsi="Arial" w:cs="Arial"/>
+          <w:color w:val="222222"/>
+          <w:sz w:val="20"/>
+          <w:szCs w:val="20"/>
+          <w:shd w:val="clear" w:color="auto" w:fill="FFFFFF"/>
+        </w:rPr>
+        <w:t xml:space="preserve"> &amp; </w:t>
+      </w:r>
+      <w:proofErr w:type="spellStart"/>
+      <w:r>
+        <w:rPr>
+          <w:rFonts w:ascii="Arial" w:hAnsi="Arial" w:cs="Arial"/>
+          <w:color w:val="222222"/>
+          <w:sz w:val="20"/>
+          <w:szCs w:val="20"/>
+          <w:shd w:val="clear" w:color="auto" w:fill="FFFFFF"/>
+        </w:rPr>
+        <w:t>Aldy</w:t>
+      </w:r>
+      <w:proofErr w:type="spellEnd"/>
+      <w:r>
+        <w:rPr>
+          <w:rFonts w:ascii="Arial" w:hAnsi="Arial" w:cs="Arial"/>
+          <w:color w:val="222222"/>
+          <w:sz w:val="20"/>
+          <w:szCs w:val="20"/>
+          <w:shd w:val="clear" w:color="auto" w:fill="FFFFFF"/>
+        </w:rPr>
+        <w:t>, 2003)</w:t>
+      </w:r>
+      <w:r>
+        <w:t>, giving an estimate in terms of monetary benefit</w:t>
+      </w:r>
+      <w:r>
+        <w:t xml:space="preserve">. </w:t>
+      </w:r>
+      <w:r>
+        <w:t>Figure 2</w:t>
+      </w:r>
+      <w:r>
+        <w:t xml:space="preserve"> below shows the net monetary benefit associated with Scen</w:t>
+      </w:r>
+      <w:bookmarkStart w:id="3" w:name="_GoBack"/>
+      <w:bookmarkEnd w:id="3"/>
+      <w:r>
+        <w:t>ario 1</w:t>
+      </w:r>
+      <w:r>
+        <w:t>. The monetary benefit</w:t>
+      </w:r>
+      <w:r>
+        <w:t>s tend to be</w:t>
+      </w:r>
+      <w:r>
+        <w:t xml:space="preserve"> higher in countries with higher insufficient physical activity prevalence and higher VSL (e.g. Ireland</w:t>
+      </w:r>
+      <w:r>
+        <w:t xml:space="preserve"> (</w:t>
+      </w:r>
+      <w:r>
+        <w:rPr>
+          <w:highlight w:val="yellow"/>
+        </w:rPr>
+        <w:t>XXX</w:t>
+      </w:r>
       <w:r>
         <w:t>)</w:t>
       </w:r>
       <w:r>
-        <w:t xml:space="preserve"> </w:t>
-      </w:r>
-      <w:r>
-        <w:t>,</w:t>
-      </w:r>
-      <w:proofErr w:type="gramEnd"/>
-      <w:r>
-        <w:t xml:space="preserve"> giving an estimate in terms of monetary benefit</w:t>
-      </w:r>
-      <w:r>
-        <w:t>.</w:t>
-      </w:r>
-      <w:r>
-        <w:t xml:space="preserve"> </w:t>
-      </w:r>
-      <w:r>
-        <w:t>Figure 2</w:t>
-      </w:r>
-      <w:r>
-        <w:t xml:space="preserve"> below shows the net monetary benefit associated with Scenario 1</w:t>
-      </w:r>
-      <w:r>
-        <w:t>. The monetary benefit</w:t>
-      </w:r>
-      <w:r>
-        <w:t>s tend to be</w:t>
-      </w:r>
-      <w:r>
-        <w:t xml:space="preserve"> higher in countries with higher insufficient physical activity prevalence and higher VSL (e.g. Ireland, the UK and Luxemburg) and significantly lower in countries with lower VSL and/or lower physical inactivity prevalence, this results in marked differences between the West and East Europe.</w:t>
+        <w:t>, the UK</w:t>
+      </w:r>
+      <w:r>
+        <w:t xml:space="preserve"> (</w:t>
+      </w:r>
+      <w:r>
+        <w:rPr>
+          <w:highlight w:val="yellow"/>
+        </w:rPr>
+        <w:t>XXX)</w:t>
+      </w:r>
+      <w:r>
+        <w:t xml:space="preserve"> and Luxemburg</w:t>
+      </w:r>
+      <w:r>
+        <w:t xml:space="preserve"> (</w:t>
+      </w:r>
+      <w:r>
+        <w:rPr>
+          <w:highlight w:val="yellow"/>
+        </w:rPr>
+        <w:t>XXX</w:t>
+      </w:r>
+      <w:r>
+        <w:t>)</w:t>
+      </w:r>
+      <w:r>
+        <w:t>) and significantly lower in countries with lower VSL and/or lower physical inactivity prevalence</w:t>
+      </w:r>
+      <w:r>
+        <w:t xml:space="preserve"> such as Ukraine (</w:t>
+      </w:r>
+      <w:r>
+        <w:rPr>
+          <w:highlight w:val="yellow"/>
+        </w:rPr>
+        <w:t>XXX</w:t>
+      </w:r>
+      <w:r>
+        <w:t>) and Moldova (</w:t>
+      </w:r>
+      <w:r>
+        <w:rPr>
+          <w:highlight w:val="yellow"/>
+        </w:rPr>
+        <w:t>XXX</w:t>
+      </w:r>
+      <w:r>
+        <w:t>)</w:t>
+      </w:r>
+      <w:r>
+        <w:t>, this results in marked differences between the West and East Europe.</w:t>
       </w:r>
     </w:p>
     <w:p>
@@ -5543,7 +5712,7 @@
           <w:noProof/>
         </w:rPr>
         <w:drawing>
-          <wp:inline distT="0" distB="0" distL="0" distR="0" wp14:anchorId="698B62B0" wp14:editId="09BCEF9D">
+          <wp:inline distT="0" distB="0" distL="0" distR="0" wp14:anchorId="7D7C7660" wp14:editId="2AD6329E">
             <wp:extent cx="5731510" cy="3657600"/>
             <wp:effectExtent l="0" t="0" r="2540" b="0"/>
             <wp:docPr id="15" name="Picture 15"/>
@@ -5558,7 +5727,7 @@
                     <pic:cNvPicPr/>
                   </pic:nvPicPr>
                   <pic:blipFill rotWithShape="1">
-                    <a:blip r:embed="rId9"/>
+                    <a:blip r:embed="rId13"/>
                     <a:srcRect t="14174" b="14211"/>
                     <a:stretch/>
                   </pic:blipFill>
@@ -5600,11 +5769,21 @@
           <w:lang w:val="en-US"/>
         </w:rPr>
       </w:pPr>
+      <w:commentRangeStart w:id="4"/>
       <w:r>
         <w:rPr>
           <w:lang w:val="en-US"/>
         </w:rPr>
         <w:t>Discussion</w:t>
+      </w:r>
+      <w:commentRangeEnd w:id="4"/>
+      <w:r>
+        <w:rPr>
+          <w:rStyle w:val="CommentReference"/>
+          <w:rFonts w:asciiTheme="minorHAnsi" w:eastAsiaTheme="minorHAnsi" w:hAnsiTheme="minorHAnsi" w:cstheme="minorBidi"/>
+          <w:color w:val="auto"/>
+        </w:rPr>
+        <w:commentReference w:id="4"/>
       </w:r>
     </w:p>
     <w:p>
@@ -5739,7 +5918,26 @@
         <w:rPr>
           <w:lang w:val="en-US"/>
         </w:rPr>
-        <w:t xml:space="preserve">For the method to be used the user must know what the effect of the intervention is on the distribution of physical activity. Where those effected by the intervention are representative of the population this is relatively simple, but where the intervention population differs in its physical activity </w:t>
+        <w:t xml:space="preserve">For the method to be used the user must know what the effect of the intervention is on the distribution of physical activity. </w:t>
+      </w:r>
+      <w:commentRangeStart w:id="5"/>
+      <w:r>
+        <w:rPr>
+          <w:lang w:val="en-US"/>
+        </w:rPr>
+        <w:t xml:space="preserve">Where those </w:t>
+      </w:r>
+      <w:r>
+        <w:rPr>
+          <w:lang w:val="en-US"/>
+        </w:rPr>
+        <w:t>a</w:t>
+      </w:r>
+      <w:r>
+        <w:rPr>
+          <w:lang w:val="en-US"/>
+        </w:rPr>
+        <w:t xml:space="preserve">ffected by the intervention are representative of the population this is relatively simple, but where the intervention population differs in its physical activity </w:t>
       </w:r>
       <w:r>
         <w:rPr>
@@ -5752,6 +5950,13 @@
           <w:lang w:val="en-US"/>
         </w:rPr>
         <w:t xml:space="preserve"> </w:t>
+      </w:r>
+      <w:commentRangeEnd w:id="5"/>
+      <w:r>
+        <w:rPr>
+          <w:rStyle w:val="CommentReference"/>
+        </w:rPr>
+        <w:commentReference w:id="5"/>
       </w:r>
     </w:p>
     <w:p>
@@ -6126,6 +6331,7 @@
           <w:sz w:val="20"/>
           <w:szCs w:val="20"/>
           <w:shd w:val="clear" w:color="auto" w:fill="FFFFFF"/>
+          <w:lang w:val="it-IT"/>
         </w:rPr>
       </w:pPr>
       <w:r>
@@ -6146,7 +6352,7 @@
           <w:szCs w:val="20"/>
           <w:shd w:val="clear" w:color="auto" w:fill="FFFFFF"/>
         </w:rPr>
-        <w:t xml:space="preserve">. </w:t>
+        <w:t>. 201</w:t>
       </w:r>
       <w:r>
         <w:rPr>
@@ -6156,7 +6362,7 @@
           <w:szCs w:val="20"/>
           <w:shd w:val="clear" w:color="auto" w:fill="FFFFFF"/>
         </w:rPr>
-        <w:t>201</w:t>
+        <w:t>6</w:t>
       </w:r>
       <w:r>
         <w:rPr>
@@ -6166,7 +6372,7 @@
           <w:szCs w:val="20"/>
           <w:shd w:val="clear" w:color="auto" w:fill="FFFFFF"/>
         </w:rPr>
-        <w:t>6</w:t>
+        <w:t>. Health Survey for England</w:t>
       </w:r>
       <w:r>
         <w:rPr>
@@ -6186,7 +6392,7 @@
           <w:szCs w:val="20"/>
           <w:shd w:val="clear" w:color="auto" w:fill="FFFFFF"/>
         </w:rPr>
-        <w:t xml:space="preserve"> Health Survey for England</w:t>
+        <w:t xml:space="preserve"> </w:t>
       </w:r>
       <w:r>
         <w:rPr>
@@ -6195,8 +6401,21 @@
           <w:sz w:val="20"/>
           <w:szCs w:val="20"/>
           <w:shd w:val="clear" w:color="auto" w:fill="FFFFFF"/>
-        </w:rPr>
-        <w:t>.</w:t>
+          <w:lang w:val="it-IT"/>
+        </w:rPr>
+        <w:t xml:space="preserve">London, UK. </w:t>
+      </w:r>
+      <w:r>
+        <w:fldChar w:fldCharType="begin"/>
+      </w:r>
+      <w:r>
+        <w:rPr>
+          <w:lang w:val="it-IT"/>
+        </w:rPr>
+        <w:instrText xml:space="preserve"> HYPERLINK "https://digital.nhs.uk/data-and-information/publications/statistical/health-survey-for-england/health-survey-for-england-2015" \l "resources" </w:instrText>
+      </w:r>
+      <w:r>
+        <w:fldChar w:fldCharType="separate"/>
       </w:r>
       <w:r>
         <w:rPr>
@@ -6205,8 +6424,9 @@
           <w:sz w:val="20"/>
           <w:szCs w:val="20"/>
           <w:shd w:val="clear" w:color="auto" w:fill="FFFFFF"/>
-        </w:rPr>
-        <w:t xml:space="preserve"> London, UK</w:t>
+          <w:lang w:val="it-IT"/>
+        </w:rPr>
+        <w:t>https://digital.nhs.uk/data-and-information/publications/statistical/health-survey-for-england/health-survey-for-england-2015#resources</w:t>
       </w:r>
       <w:r>
         <w:rPr>
@@ -6216,30 +6436,8 @@
           <w:szCs w:val="20"/>
           <w:shd w:val="clear" w:color="auto" w:fill="FFFFFF"/>
         </w:rPr>
-        <w:t>.</w:t>
-      </w:r>
-      <w:r>
-        <w:rPr>
-          <w:rFonts w:ascii="Arial" w:hAnsi="Arial" w:cs="Arial"/>
-          <w:color w:val="222222"/>
-          <w:sz w:val="20"/>
-          <w:szCs w:val="20"/>
-          <w:shd w:val="clear" w:color="auto" w:fill="FFFFFF"/>
-        </w:rPr>
-        <w:t xml:space="preserve"> </w:t>
-      </w:r>
-      <w:hyperlink r:id="rId10" w:anchor="resources" w:history="1">
-        <w:r>
-          <w:rPr>
-            <w:rFonts w:ascii="Arial" w:hAnsi="Arial" w:cs="Arial"/>
-            <w:color w:val="222222"/>
-            <w:sz w:val="20"/>
-            <w:szCs w:val="20"/>
-            <w:shd w:val="clear" w:color="auto" w:fill="FFFFFF"/>
-          </w:rPr>
-          <w:t>https://digital.nhs.uk/data-and-information/publications/statistical/health-survey-for-england/health-survey-for-england-2015#resources</w:t>
-        </w:r>
-      </w:hyperlink>
+        <w:fldChar w:fldCharType="end"/>
+      </w:r>
     </w:p>
     <w:p>
       <w:pPr>
@@ -6805,6 +7003,28 @@
       </w:r>
     </w:p>
     <w:p>
+      <w:r>
+        <w:t>MDB (</w:t>
+      </w:r>
+      <w:r>
+        <w:t>European detailed mortality database</w:t>
+      </w:r>
+      <w:r>
+        <w:t>)</w:t>
+      </w:r>
+      <w:r>
+        <w:t xml:space="preserve"> [online database]. Copenhagen: WHO Regional Office for Europe; 2017 (http:// data.euro.who.int/</w:t>
+      </w:r>
+      <w:proofErr w:type="spellStart"/>
+      <w:r>
+        <w:t>dmdb</w:t>
+      </w:r>
+      <w:proofErr w:type="spellEnd"/>
+      <w:r>
+        <w:t>, accessed 18 October 2017).</w:t>
+      </w:r>
+    </w:p>
+    <w:p>
       <w:pPr>
         <w:rPr>
           <w:rFonts w:ascii="Arial" w:hAnsi="Arial" w:cs="Arial"/>
@@ -6814,36 +7034,8 @@
           <w:shd w:val="clear" w:color="auto" w:fill="FFFFFF"/>
         </w:rPr>
       </w:pPr>
-      <w:r>
-        <w:t>MDB (</w:t>
-      </w:r>
-      <w:r>
-        <w:t>European detailed mortality database</w:t>
-      </w:r>
-      <w:r>
-        <w:t>)</w:t>
-      </w:r>
-      <w:r>
-        <w:t xml:space="preserve"> [online database]. Copenhagen: WHO Regional Office for Europe; 2017 (http:// data.euro.who.int/</w:t>
-      </w:r>
       <w:proofErr w:type="spellStart"/>
       <w:r>
-        <w:t>dmdb</w:t>
-      </w:r>
-      <w:proofErr w:type="spellEnd"/>
-      <w:r>
-        <w:t>, accessed 18 October 2017).</w:t>
-      </w:r>
-    </w:p>
-    <w:p>
-      <w:pPr>
-        <w:rPr>
-          <w:lang w:val="en-US"/>
-        </w:rPr>
-      </w:pPr>
-    </w:p>
-    <w:p>
-      <w:pPr>
         <w:rPr>
           <w:rFonts w:ascii="Arial" w:hAnsi="Arial" w:cs="Arial"/>
           <w:color w:val="222222"/>
@@ -6851,6 +7043,102 @@
           <w:szCs w:val="20"/>
           <w:shd w:val="clear" w:color="auto" w:fill="FFFFFF"/>
         </w:rPr>
+        <w:t>Viscusi</w:t>
+      </w:r>
+      <w:proofErr w:type="spellEnd"/>
+      <w:r>
+        <w:rPr>
+          <w:rFonts w:ascii="Arial" w:hAnsi="Arial" w:cs="Arial"/>
+          <w:color w:val="222222"/>
+          <w:sz w:val="20"/>
+          <w:szCs w:val="20"/>
+          <w:shd w:val="clear" w:color="auto" w:fill="FFFFFF"/>
+        </w:rPr>
+        <w:t xml:space="preserve">, W.K. and </w:t>
+      </w:r>
+      <w:proofErr w:type="spellStart"/>
+      <w:r>
+        <w:rPr>
+          <w:rFonts w:ascii="Arial" w:hAnsi="Arial" w:cs="Arial"/>
+          <w:color w:val="222222"/>
+          <w:sz w:val="20"/>
+          <w:szCs w:val="20"/>
+          <w:shd w:val="clear" w:color="auto" w:fill="FFFFFF"/>
+        </w:rPr>
+        <w:t>Aldy</w:t>
+      </w:r>
+      <w:proofErr w:type="spellEnd"/>
+      <w:r>
+        <w:rPr>
+          <w:rFonts w:ascii="Arial" w:hAnsi="Arial" w:cs="Arial"/>
+          <w:color w:val="222222"/>
+          <w:sz w:val="20"/>
+          <w:szCs w:val="20"/>
+          <w:shd w:val="clear" w:color="auto" w:fill="FFFFFF"/>
+        </w:rPr>
+        <w:t>, J.E., 2003. The value of a statistical life: a critical review of market estimates throughout the world. </w:t>
+      </w:r>
+      <w:r>
+        <w:rPr>
+          <w:rFonts w:ascii="Arial" w:hAnsi="Arial" w:cs="Arial"/>
+          <w:i/>
+          <w:iCs/>
+          <w:color w:val="222222"/>
+          <w:sz w:val="20"/>
+          <w:szCs w:val="20"/>
+          <w:shd w:val="clear" w:color="auto" w:fill="FFFFFF"/>
+        </w:rPr>
+        <w:t>Journal of risk and uncertainty</w:t>
+      </w:r>
+      <w:r>
+        <w:rPr>
+          <w:rFonts w:ascii="Arial" w:hAnsi="Arial" w:cs="Arial"/>
+          <w:color w:val="222222"/>
+          <w:sz w:val="20"/>
+          <w:szCs w:val="20"/>
+          <w:shd w:val="clear" w:color="auto" w:fill="FFFFFF"/>
+        </w:rPr>
+        <w:t>, </w:t>
+      </w:r>
+      <w:r>
+        <w:rPr>
+          <w:rFonts w:ascii="Arial" w:hAnsi="Arial" w:cs="Arial"/>
+          <w:i/>
+          <w:iCs/>
+          <w:color w:val="222222"/>
+          <w:sz w:val="20"/>
+          <w:szCs w:val="20"/>
+          <w:shd w:val="clear" w:color="auto" w:fill="FFFFFF"/>
+        </w:rPr>
+        <w:t>27</w:t>
+      </w:r>
+      <w:r>
+        <w:rPr>
+          <w:rFonts w:ascii="Arial" w:hAnsi="Arial" w:cs="Arial"/>
+          <w:color w:val="222222"/>
+          <w:sz w:val="20"/>
+          <w:szCs w:val="20"/>
+          <w:shd w:val="clear" w:color="auto" w:fill="FFFFFF"/>
+        </w:rPr>
+        <w:t>(1), pp.5-76.</w:t>
+      </w:r>
+    </w:p>
+    <w:p>
+      <w:pPr>
+        <w:rPr>
+          <w:lang w:val="en-US"/>
+        </w:rPr>
+      </w:pPr>
+    </w:p>
+    <w:p>
+      <w:pPr>
+        <w:rPr>
+          <w:rFonts w:ascii="Arial" w:hAnsi="Arial" w:cs="Arial"/>
+          <w:color w:val="222222"/>
+          <w:sz w:val="20"/>
+          <w:szCs w:val="20"/>
+          <w:shd w:val="clear" w:color="auto" w:fill="FFFFFF"/>
+        </w:rPr>
       </w:pPr>
     </w:p>
     <w:p>
@@ -6910,8 +7198,6 @@
         </w:rPr>
         <w:t>Appendix A.</w:t>
       </w:r>
-      <w:bookmarkStart w:id="1" w:name="_GoBack"/>
-      <w:bookmarkEnd w:id="1"/>
     </w:p>
     <w:p>
       <w:pPr>
@@ -6968,7 +7254,7 @@
         </w:rPr>
         <w:lastRenderedPageBreak/>
         <w:drawing>
-          <wp:inline distT="0" distB="0" distL="0" distR="0" wp14:anchorId="600AED1D" wp14:editId="71922EDA">
+          <wp:inline distT="0" distB="0" distL="0" distR="0" wp14:anchorId="7660A70B" wp14:editId="74F5546B">
             <wp:extent cx="9365547" cy="5715291"/>
             <wp:effectExtent l="0" t="3810" r="3810" b="3810"/>
             <wp:docPr id="12" name="Picture 12"/>
@@ -6983,7 +7269,7 @@
                     <pic:cNvPicPr/>
                   </pic:nvPicPr>
                   <pic:blipFill rotWithShape="1">
-                    <a:blip r:embed="rId11"/>
+                    <a:blip r:embed="rId14"/>
                     <a:srcRect l="4695" t="11854" r="6828" b="12485"/>
                     <a:stretch/>
                   </pic:blipFill>
@@ -7291,7 +7577,7 @@
         </w:rPr>
         <w:lastRenderedPageBreak/>
         <w:drawing>
-          <wp:inline distT="0" distB="0" distL="0" distR="0" wp14:anchorId="1B517D7C" wp14:editId="2047BC04">
+          <wp:inline distT="0" distB="0" distL="0" distR="0" wp14:anchorId="02B47DCB" wp14:editId="614A7E08">
             <wp:extent cx="2352675" cy="2693873"/>
             <wp:effectExtent l="0" t="0" r="0" b="0"/>
             <wp:docPr id="1" name="Picture 1"/>
@@ -7306,7 +7592,7 @@
                     <pic:cNvPicPr/>
                   </pic:nvPicPr>
                   <pic:blipFill>
-                    <a:blip r:embed="rId12"/>
+                    <a:blip r:embed="rId15"/>
                     <a:stretch>
                       <a:fillRect/>
                     </a:stretch>
@@ -7337,7 +7623,7 @@
           <w:noProof/>
         </w:rPr>
         <w:drawing>
-          <wp:inline distT="0" distB="0" distL="0" distR="0" wp14:anchorId="7B04A13E" wp14:editId="7BAAC5C6">
+          <wp:inline distT="0" distB="0" distL="0" distR="0" wp14:anchorId="01D1D5F9" wp14:editId="6A0A6C80">
             <wp:extent cx="2382443" cy="2727960"/>
             <wp:effectExtent l="0" t="0" r="0" b="0"/>
             <wp:docPr id="3" name="Picture 3"/>
@@ -7352,7 +7638,7 @@
                     <pic:cNvPicPr/>
                   </pic:nvPicPr>
                   <pic:blipFill>
-                    <a:blip r:embed="rId13"/>
+                    <a:blip r:embed="rId16"/>
                     <a:stretch>
                       <a:fillRect/>
                     </a:stretch>
@@ -7876,7 +8162,7 @@
           <w:noProof/>
         </w:rPr>
         <w:drawing>
-          <wp:inline distT="0" distB="0" distL="0" distR="0" wp14:anchorId="61723FAE" wp14:editId="7701CEB3">
+          <wp:inline distT="0" distB="0" distL="0" distR="0" wp14:anchorId="2CF14970" wp14:editId="3F9B1D7D">
             <wp:extent cx="5162550" cy="4150285"/>
             <wp:effectExtent l="0" t="0" r="0" b="3175"/>
             <wp:docPr id="2" name="Picture 2"/>
@@ -7891,7 +8177,7 @@
                     <pic:cNvPicPr/>
                   </pic:nvPicPr>
                   <pic:blipFill>
-                    <a:blip r:embed="rId14">
+                    <a:blip r:embed="rId17">
                       <a:extLst>
                         <a:ext uri="{28A0092B-C50C-407E-A947-70E740481C1C}">
                           <a14:useLocalDpi xmlns:a14="http://schemas.microsoft.com/office/drawing/2010/main" val="0"/>
@@ -7982,349 +8268,10 @@
           <w:noProof/>
         </w:rPr>
         <w:drawing>
-          <wp:inline distT="0" distB="0" distL="0" distR="0" wp14:anchorId="1B6396BA" wp14:editId="569A0E0C">
+          <wp:inline distT="0" distB="0" distL="0" distR="0" wp14:anchorId="3CC7090C" wp14:editId="3AB2D386">
             <wp:extent cx="5105400" cy="5129155"/>
             <wp:effectExtent l="0" t="0" r="0" b="0"/>
             <wp:docPr id="5" name="Picture 5"/>
-            <wp:cNvGraphicFramePr>
-              <a:graphicFrameLocks xmlns:a="http://schemas.openxmlformats.org/drawingml/2006/main" noChangeAspect="1"/>
-            </wp:cNvGraphicFramePr>
-            <a:graphic xmlns:a="http://schemas.openxmlformats.org/drawingml/2006/main">
-              <a:graphicData uri="http://schemas.openxmlformats.org/drawingml/2006/picture">
-                <pic:pic xmlns:pic="http://schemas.openxmlformats.org/drawingml/2006/picture">
-                  <pic:nvPicPr>
-                    <pic:cNvPr id="1" name=""/>
-                    <pic:cNvPicPr/>
-                  </pic:nvPicPr>
-                  <pic:blipFill>
-                    <a:blip r:embed="rId15"/>
-                    <a:stretch>
-                      <a:fillRect/>
-                    </a:stretch>
-                  </pic:blipFill>
-                  <pic:spPr>
-                    <a:xfrm>
-                      <a:off x="0" y="0"/>
-                      <a:ext cx="5139754" cy="5163669"/>
-                    </a:xfrm>
-                    <a:prstGeom prst="rect">
-                      <a:avLst/>
-                    </a:prstGeom>
-                  </pic:spPr>
-                </pic:pic>
-              </a:graphicData>
-            </a:graphic>
-          </wp:inline>
-        </w:drawing>
-      </w:r>
-    </w:p>
-    <w:p>
-      <w:pPr>
-        <w:rPr>
-          <w:lang w:val="en-US"/>
-        </w:rPr>
-      </w:pPr>
-    </w:p>
-    <w:p>
-      <w:pPr>
-        <w:pStyle w:val="Heading2"/>
-      </w:pPr>
-      <w:r>
-        <w:t>Step 4</w:t>
-      </w:r>
-    </w:p>
-    <w:p>
-      <w:pPr>
-        <w:rPr>
-          <w:lang w:val="en-US"/>
-        </w:rPr>
-      </w:pPr>
-      <w:r>
-        <w:rPr>
-          <w:lang w:val="en-US"/>
-        </w:rPr>
-        <w:t>Next, in both the linear effect method and non-linear dose response method we multiply the change in the population mortality rate by 100,000 to estimate the deaths averted per 100,000. The two figures are then compared to contrast the results, for each of the three scenarios, in each of the 4</w:t>
-      </w:r>
-      <w:r>
-        <w:rPr>
-          <w:lang w:val="en-US"/>
-        </w:rPr>
-        <w:t>4</w:t>
-      </w:r>
-      <w:r>
-        <w:rPr>
-          <w:lang w:val="en-US"/>
-        </w:rPr>
-        <w:t xml:space="preserve"> HEAT countries. Finally, since the HEAT model values deaths averted using the Value of a Statistical Life (VSL) approach, we apply the country specific VSL estimates to the deaths averted, to estimate for each country, the net monetary benefit of each scenario using a) the linear method, the non-linear method.</w:t>
-      </w:r>
-    </w:p>
-    <w:p>
-      <w:pPr>
-        <w:rPr>
-          <w:lang w:val="en-US"/>
-        </w:rPr>
-      </w:pPr>
-    </w:p>
-    <w:p>
-      <w:pPr>
-        <w:rPr>
-          <w:lang w:val="en-US"/>
-        </w:rPr>
-      </w:pPr>
-      <w:r>
-        <w:rPr>
-          <w:lang w:val="en-US"/>
-        </w:rPr>
-        <w:t>The distributions derived using these methods differ as shown below for the first 10 countries alphabetically in the sample of all countries worldwide. American Samoa, a very inactive nation where 53% of individuals are inactive, has the lowest levels of physical activity while Armenia, a country where only 22% of individuals are inactive, has the highest levels of physical activity. For ease of displaying data in all cases physical activity is capped at 10,000METs, a level far exceeding that where the benefits of additional physical activity are negligible.</w:t>
-      </w:r>
-      <w:r>
-        <w:rPr>
-          <w:noProof/>
-        </w:rPr>
-        <w:t xml:space="preserve"> </w:t>
-      </w:r>
-    </w:p>
-    <w:p>
-      <w:pPr>
-        <w:rPr>
-          <w:lang w:val="en-US"/>
-        </w:rPr>
-      </w:pPr>
-      <w:r>
-        <w:rPr>
-          <w:noProof/>
-        </w:rPr>
-        <w:lastRenderedPageBreak/>
-        <w:drawing>
-          <wp:inline distT="0" distB="0" distL="0" distR="0" wp14:anchorId="30954072" wp14:editId="68D6279C">
-            <wp:extent cx="4965700" cy="5685854"/>
-            <wp:effectExtent l="0" t="0" r="6350" b="0"/>
-            <wp:docPr id="4" name="Picture 4"/>
-            <wp:cNvGraphicFramePr>
-              <a:graphicFrameLocks xmlns:a="http://schemas.openxmlformats.org/drawingml/2006/main" noChangeAspect="1"/>
-            </wp:cNvGraphicFramePr>
-            <a:graphic xmlns:a="http://schemas.openxmlformats.org/drawingml/2006/main">
-              <a:graphicData uri="http://schemas.openxmlformats.org/drawingml/2006/picture">
-                <pic:pic xmlns:pic="http://schemas.openxmlformats.org/drawingml/2006/picture">
-                  <pic:nvPicPr>
-                    <pic:cNvPr id="1" name=""/>
-                    <pic:cNvPicPr/>
-                  </pic:nvPicPr>
-                  <pic:blipFill>
-                    <a:blip r:embed="rId16"/>
-                    <a:stretch>
-                      <a:fillRect/>
-                    </a:stretch>
-                  </pic:blipFill>
-                  <pic:spPr>
-                    <a:xfrm>
-                      <a:off x="0" y="0"/>
-                      <a:ext cx="5000714" cy="5725946"/>
-                    </a:xfrm>
-                    <a:prstGeom prst="rect">
-                      <a:avLst/>
-                    </a:prstGeom>
-                  </pic:spPr>
-                </pic:pic>
-              </a:graphicData>
-            </a:graphic>
-          </wp:inline>
-        </w:drawing>
-      </w:r>
-    </w:p>
-    <w:p>
-      <w:pPr>
-        <w:rPr>
-          <w:lang w:val="en-US"/>
-        </w:rPr>
-      </w:pPr>
-    </w:p>
-    <w:p>
-      <w:pPr>
-        <w:rPr>
-          <w:lang w:val="en-US"/>
-        </w:rPr>
-      </w:pPr>
-    </w:p>
-    <w:p>
-      <w:pPr>
-        <w:tabs>
-          <w:tab w:val="left" w:pos="1230"/>
-        </w:tabs>
-        <w:rPr>
-          <w:lang w:val="en-US"/>
-        </w:rPr>
-      </w:pPr>
-    </w:p>
-    <w:p>
-      <w:pPr>
-        <w:tabs>
-          <w:tab w:val="left" w:pos="1230"/>
-        </w:tabs>
-        <w:rPr>
-          <w:lang w:val="en-US"/>
-        </w:rPr>
-      </w:pPr>
-    </w:p>
-    <w:p>
-      <w:pPr>
-        <w:tabs>
-          <w:tab w:val="left" w:pos="1230"/>
-        </w:tabs>
-        <w:rPr>
-          <w:lang w:val="en-US"/>
-        </w:rPr>
-      </w:pPr>
-    </w:p>
-    <w:p>
-      <w:pPr>
-        <w:tabs>
-          <w:tab w:val="left" w:pos="1230"/>
-        </w:tabs>
-        <w:rPr>
-          <w:lang w:val="en-US"/>
-        </w:rPr>
-      </w:pPr>
-    </w:p>
-    <w:p>
-      <w:pPr>
-        <w:tabs>
-          <w:tab w:val="left" w:pos="1230"/>
-        </w:tabs>
-        <w:rPr>
-          <w:lang w:val="en-US"/>
-        </w:rPr>
-      </w:pPr>
-    </w:p>
-    <w:p>
-      <w:pPr>
-        <w:tabs>
-          <w:tab w:val="left" w:pos="1230"/>
-        </w:tabs>
-        <w:rPr>
-          <w:lang w:val="en-US"/>
-        </w:rPr>
-      </w:pPr>
-    </w:p>
-    <w:p>
-      <w:pPr>
-        <w:tabs>
-          <w:tab w:val="left" w:pos="1230"/>
-        </w:tabs>
-        <w:rPr>
-          <w:lang w:val="en-US"/>
-        </w:rPr>
-      </w:pPr>
-    </w:p>
-    <w:p>
-      <w:pPr>
-        <w:tabs>
-          <w:tab w:val="left" w:pos="1230"/>
-        </w:tabs>
-        <w:rPr>
-          <w:lang w:val="en-US"/>
-        </w:rPr>
-      </w:pPr>
-    </w:p>
-    <w:p>
-      <w:pPr>
-        <w:tabs>
-          <w:tab w:val="left" w:pos="1230"/>
-        </w:tabs>
-        <w:rPr>
-          <w:lang w:val="en-US"/>
-        </w:rPr>
-      </w:pPr>
-    </w:p>
-    <w:p>
-      <w:pPr>
-        <w:tabs>
-          <w:tab w:val="left" w:pos="1230"/>
-        </w:tabs>
-        <w:rPr>
-          <w:lang w:val="en-US"/>
-        </w:rPr>
-      </w:pPr>
-    </w:p>
-    <w:p>
-      <w:pPr>
-        <w:tabs>
-          <w:tab w:val="left" w:pos="1230"/>
-        </w:tabs>
-        <w:rPr>
-          <w:lang w:val="en-US"/>
-        </w:rPr>
-      </w:pPr>
-    </w:p>
-    <w:p>
-      <w:pPr>
-        <w:tabs>
-          <w:tab w:val="left" w:pos="1230"/>
-        </w:tabs>
-        <w:rPr>
-          <w:lang w:val="en-US"/>
-        </w:rPr>
-      </w:pPr>
-      <w:r>
-        <w:rPr>
-          <w:noProof/>
-        </w:rPr>
-        <w:drawing>
-          <wp:inline distT="0" distB="0" distL="0" distR="0" wp14:anchorId="441C5277" wp14:editId="065ADD9F">
-            <wp:extent cx="5731510" cy="5756910"/>
-            <wp:effectExtent l="0" t="0" r="2540" b="0"/>
-            <wp:docPr id="6" name="Picture 6"/>
-            <wp:cNvGraphicFramePr>
-              <a:graphicFrameLocks xmlns:a="http://schemas.openxmlformats.org/drawingml/2006/main" noChangeAspect="1"/>
-            </wp:cNvGraphicFramePr>
-            <a:graphic xmlns:a="http://schemas.openxmlformats.org/drawingml/2006/main">
-              <a:graphicData uri="http://schemas.openxmlformats.org/drawingml/2006/picture">
-                <pic:pic xmlns:pic="http://schemas.openxmlformats.org/drawingml/2006/picture">
-                  <pic:nvPicPr>
-                    <pic:cNvPr id="1" name=""/>
-                    <pic:cNvPicPr/>
-                  </pic:nvPicPr>
-                  <pic:blipFill>
-                    <a:blip r:embed="rId17"/>
-                    <a:stretch>
-                      <a:fillRect/>
-                    </a:stretch>
-                  </pic:blipFill>
-                  <pic:spPr>
-                    <a:xfrm>
-                      <a:off x="0" y="0"/>
-                      <a:ext cx="5731510" cy="5756910"/>
-                    </a:xfrm>
-                    <a:prstGeom prst="rect">
-                      <a:avLst/>
-                    </a:prstGeom>
-                  </pic:spPr>
-                </pic:pic>
-              </a:graphicData>
-            </a:graphic>
-          </wp:inline>
-        </w:drawing>
-      </w:r>
-    </w:p>
-    <w:p>
-      <w:pPr>
-        <w:tabs>
-          <w:tab w:val="left" w:pos="1230"/>
-        </w:tabs>
-        <w:rPr>
-          <w:lang w:val="en-US"/>
-        </w:rPr>
-      </w:pPr>
-      <w:r>
-        <w:rPr>
-          <w:noProof/>
-        </w:rPr>
-        <w:lastRenderedPageBreak/>
-        <w:drawing>
-          <wp:inline distT="0" distB="0" distL="0" distR="0" wp14:anchorId="33886159" wp14:editId="0257A444">
-            <wp:extent cx="5731510" cy="4055110"/>
-            <wp:effectExtent l="0" t="0" r="2540" b="2540"/>
-            <wp:docPr id="10" name="Picture 10"/>
             <wp:cNvGraphicFramePr>
               <a:graphicFrameLocks xmlns:a="http://schemas.openxmlformats.org/drawingml/2006/main" noChangeAspect="1"/>
             </wp:cNvGraphicFramePr>
@@ -8344,7 +8291,7 @@
                   <pic:spPr>
                     <a:xfrm>
                       <a:off x="0" y="0"/>
-                      <a:ext cx="5731510" cy="4055110"/>
+                      <a:ext cx="5139754" cy="5163669"/>
                     </a:xfrm>
                     <a:prstGeom prst="rect">
                       <a:avLst/>
@@ -8359,9 +8306,72 @@
     </w:p>
     <w:p>
       <w:pPr>
-        <w:tabs>
-          <w:tab w:val="left" w:pos="1230"/>
-        </w:tabs>
+        <w:rPr>
+          <w:lang w:val="en-US"/>
+        </w:rPr>
+      </w:pPr>
+    </w:p>
+    <w:p>
+      <w:pPr>
+        <w:pStyle w:val="Heading2"/>
+      </w:pPr>
+      <w:r>
+        <w:t>Step 4</w:t>
+      </w:r>
+    </w:p>
+    <w:p>
+      <w:pPr>
+        <w:rPr>
+          <w:lang w:val="en-US"/>
+        </w:rPr>
+      </w:pPr>
+      <w:r>
+        <w:rPr>
+          <w:lang w:val="en-US"/>
+        </w:rPr>
+        <w:t>Next, in both the linear effect method and non-linear dose response method we multiply the change in the population mortality rate by 100,000 to estimate the deaths averted per 100,000. The two figures are then compared to contrast the results, for each of the three scenarios, in each of the 4</w:t>
+      </w:r>
+      <w:r>
+        <w:rPr>
+          <w:lang w:val="en-US"/>
+        </w:rPr>
+        <w:t>4</w:t>
+      </w:r>
+      <w:r>
+        <w:rPr>
+          <w:lang w:val="en-US"/>
+        </w:rPr>
+        <w:t xml:space="preserve"> HEAT countries. Finally, since the HEAT model values deaths averted using the Value of a Statistical Life (VSL) approach, we apply the country specific VSL estimates to the deaths averted, to estimate for each country, the net monetary benefit of each scenario using a) the linear method, the non-linear method.</w:t>
+      </w:r>
+    </w:p>
+    <w:p>
+      <w:pPr>
+        <w:rPr>
+          <w:lang w:val="en-US"/>
+        </w:rPr>
+      </w:pPr>
+    </w:p>
+    <w:p>
+      <w:pPr>
+        <w:rPr>
+          <w:lang w:val="en-US"/>
+        </w:rPr>
+      </w:pPr>
+      <w:r>
+        <w:rPr>
+          <w:lang w:val="en-US"/>
+        </w:rPr>
+        <w:t>The distributions derived using these methods differ as shown below for the first 10 countries alphabetically in the sample of all countries worldwide. American Samoa, a very inactive nation where 53% of individuals are inactive, has the lowest levels of physical activity while Armenia, a country where only 22% of individuals are inactive, has the highest levels of physical activity. For ease of displaying data in all cases physical activity is capped at 10,000METs, a level far exceeding that where the benefits of additional physical activity are negligible.</w:t>
+      </w:r>
+      <w:r>
+        <w:rPr>
+          <w:noProof/>
+        </w:rPr>
+        <w:t xml:space="preserve"> </w:t>
+      </w:r>
+    </w:p>
+    <w:p>
+      <w:pPr>
         <w:rPr>
           <w:lang w:val="en-US"/>
         </w:rPr>
@@ -8372,10 +8382,10 @@
         </w:rPr>
         <w:lastRenderedPageBreak/>
         <w:drawing>
-          <wp:inline distT="0" distB="0" distL="0" distR="0" wp14:anchorId="07FF5988" wp14:editId="6603C4B8">
-            <wp:extent cx="5731510" cy="5748655"/>
-            <wp:effectExtent l="0" t="0" r="2540" b="4445"/>
-            <wp:docPr id="11" name="Picture 11"/>
+          <wp:inline distT="0" distB="0" distL="0" distR="0" wp14:anchorId="79697E10" wp14:editId="5F162977">
+            <wp:extent cx="4965700" cy="5685854"/>
+            <wp:effectExtent l="0" t="0" r="6350" b="0"/>
+            <wp:docPr id="4" name="Picture 4"/>
             <wp:cNvGraphicFramePr>
               <a:graphicFrameLocks xmlns:a="http://schemas.openxmlformats.org/drawingml/2006/main" noChangeAspect="1"/>
             </wp:cNvGraphicFramePr>
@@ -8395,6 +8405,282 @@
                   <pic:spPr>
                     <a:xfrm>
                       <a:off x="0" y="0"/>
+                      <a:ext cx="5000714" cy="5725946"/>
+                    </a:xfrm>
+                    <a:prstGeom prst="rect">
+                      <a:avLst/>
+                    </a:prstGeom>
+                  </pic:spPr>
+                </pic:pic>
+              </a:graphicData>
+            </a:graphic>
+          </wp:inline>
+        </w:drawing>
+      </w:r>
+    </w:p>
+    <w:p>
+      <w:pPr>
+        <w:rPr>
+          <w:lang w:val="en-US"/>
+        </w:rPr>
+      </w:pPr>
+    </w:p>
+    <w:p>
+      <w:pPr>
+        <w:rPr>
+          <w:lang w:val="en-US"/>
+        </w:rPr>
+      </w:pPr>
+    </w:p>
+    <w:p>
+      <w:pPr>
+        <w:tabs>
+          <w:tab w:val="left" w:pos="1230"/>
+        </w:tabs>
+        <w:rPr>
+          <w:lang w:val="en-US"/>
+        </w:rPr>
+      </w:pPr>
+    </w:p>
+    <w:p>
+      <w:pPr>
+        <w:tabs>
+          <w:tab w:val="left" w:pos="1230"/>
+        </w:tabs>
+        <w:rPr>
+          <w:lang w:val="en-US"/>
+        </w:rPr>
+      </w:pPr>
+    </w:p>
+    <w:p>
+      <w:pPr>
+        <w:tabs>
+          <w:tab w:val="left" w:pos="1230"/>
+        </w:tabs>
+        <w:rPr>
+          <w:lang w:val="en-US"/>
+        </w:rPr>
+      </w:pPr>
+    </w:p>
+    <w:p>
+      <w:pPr>
+        <w:tabs>
+          <w:tab w:val="left" w:pos="1230"/>
+        </w:tabs>
+        <w:rPr>
+          <w:lang w:val="en-US"/>
+        </w:rPr>
+      </w:pPr>
+    </w:p>
+    <w:p>
+      <w:pPr>
+        <w:tabs>
+          <w:tab w:val="left" w:pos="1230"/>
+        </w:tabs>
+        <w:rPr>
+          <w:lang w:val="en-US"/>
+        </w:rPr>
+      </w:pPr>
+    </w:p>
+    <w:p>
+      <w:pPr>
+        <w:tabs>
+          <w:tab w:val="left" w:pos="1230"/>
+        </w:tabs>
+        <w:rPr>
+          <w:lang w:val="en-US"/>
+        </w:rPr>
+      </w:pPr>
+    </w:p>
+    <w:p>
+      <w:pPr>
+        <w:tabs>
+          <w:tab w:val="left" w:pos="1230"/>
+        </w:tabs>
+        <w:rPr>
+          <w:lang w:val="en-US"/>
+        </w:rPr>
+      </w:pPr>
+    </w:p>
+    <w:p>
+      <w:pPr>
+        <w:tabs>
+          <w:tab w:val="left" w:pos="1230"/>
+        </w:tabs>
+        <w:rPr>
+          <w:lang w:val="en-US"/>
+        </w:rPr>
+      </w:pPr>
+    </w:p>
+    <w:p>
+      <w:pPr>
+        <w:tabs>
+          <w:tab w:val="left" w:pos="1230"/>
+        </w:tabs>
+        <w:rPr>
+          <w:lang w:val="en-US"/>
+        </w:rPr>
+      </w:pPr>
+    </w:p>
+    <w:p>
+      <w:pPr>
+        <w:tabs>
+          <w:tab w:val="left" w:pos="1230"/>
+        </w:tabs>
+        <w:rPr>
+          <w:lang w:val="en-US"/>
+        </w:rPr>
+      </w:pPr>
+    </w:p>
+    <w:p>
+      <w:pPr>
+        <w:tabs>
+          <w:tab w:val="left" w:pos="1230"/>
+        </w:tabs>
+        <w:rPr>
+          <w:lang w:val="en-US"/>
+        </w:rPr>
+      </w:pPr>
+    </w:p>
+    <w:p>
+      <w:pPr>
+        <w:tabs>
+          <w:tab w:val="left" w:pos="1230"/>
+        </w:tabs>
+        <w:rPr>
+          <w:lang w:val="en-US"/>
+        </w:rPr>
+      </w:pPr>
+      <w:r>
+        <w:rPr>
+          <w:noProof/>
+        </w:rPr>
+        <w:drawing>
+          <wp:inline distT="0" distB="0" distL="0" distR="0" wp14:anchorId="7041AB98" wp14:editId="2260DF9B">
+            <wp:extent cx="5731510" cy="5756910"/>
+            <wp:effectExtent l="0" t="0" r="2540" b="0"/>
+            <wp:docPr id="6" name="Picture 6"/>
+            <wp:cNvGraphicFramePr>
+              <a:graphicFrameLocks xmlns:a="http://schemas.openxmlformats.org/drawingml/2006/main" noChangeAspect="1"/>
+            </wp:cNvGraphicFramePr>
+            <a:graphic xmlns:a="http://schemas.openxmlformats.org/drawingml/2006/main">
+              <a:graphicData uri="http://schemas.openxmlformats.org/drawingml/2006/picture">
+                <pic:pic xmlns:pic="http://schemas.openxmlformats.org/drawingml/2006/picture">
+                  <pic:nvPicPr>
+                    <pic:cNvPr id="1" name=""/>
+                    <pic:cNvPicPr/>
+                  </pic:nvPicPr>
+                  <pic:blipFill>
+                    <a:blip r:embed="rId20"/>
+                    <a:stretch>
+                      <a:fillRect/>
+                    </a:stretch>
+                  </pic:blipFill>
+                  <pic:spPr>
+                    <a:xfrm>
+                      <a:off x="0" y="0"/>
+                      <a:ext cx="5731510" cy="5756910"/>
+                    </a:xfrm>
+                    <a:prstGeom prst="rect">
+                      <a:avLst/>
+                    </a:prstGeom>
+                  </pic:spPr>
+                </pic:pic>
+              </a:graphicData>
+            </a:graphic>
+          </wp:inline>
+        </w:drawing>
+      </w:r>
+    </w:p>
+    <w:p>
+      <w:pPr>
+        <w:tabs>
+          <w:tab w:val="left" w:pos="1230"/>
+        </w:tabs>
+        <w:rPr>
+          <w:lang w:val="en-US"/>
+        </w:rPr>
+      </w:pPr>
+      <w:r>
+        <w:rPr>
+          <w:noProof/>
+        </w:rPr>
+        <w:lastRenderedPageBreak/>
+        <w:drawing>
+          <wp:inline distT="0" distB="0" distL="0" distR="0" wp14:anchorId="796EFAAC" wp14:editId="31938F9F">
+            <wp:extent cx="5731510" cy="4055110"/>
+            <wp:effectExtent l="0" t="0" r="2540" b="2540"/>
+            <wp:docPr id="10" name="Picture 10"/>
+            <wp:cNvGraphicFramePr>
+              <a:graphicFrameLocks xmlns:a="http://schemas.openxmlformats.org/drawingml/2006/main" noChangeAspect="1"/>
+            </wp:cNvGraphicFramePr>
+            <a:graphic xmlns:a="http://schemas.openxmlformats.org/drawingml/2006/main">
+              <a:graphicData uri="http://schemas.openxmlformats.org/drawingml/2006/picture">
+                <pic:pic xmlns:pic="http://schemas.openxmlformats.org/drawingml/2006/picture">
+                  <pic:nvPicPr>
+                    <pic:cNvPr id="1" name=""/>
+                    <pic:cNvPicPr/>
+                  </pic:nvPicPr>
+                  <pic:blipFill>
+                    <a:blip r:embed="rId21"/>
+                    <a:stretch>
+                      <a:fillRect/>
+                    </a:stretch>
+                  </pic:blipFill>
+                  <pic:spPr>
+                    <a:xfrm>
+                      <a:off x="0" y="0"/>
+                      <a:ext cx="5731510" cy="4055110"/>
+                    </a:xfrm>
+                    <a:prstGeom prst="rect">
+                      <a:avLst/>
+                    </a:prstGeom>
+                  </pic:spPr>
+                </pic:pic>
+              </a:graphicData>
+            </a:graphic>
+          </wp:inline>
+        </w:drawing>
+      </w:r>
+    </w:p>
+    <w:p>
+      <w:pPr>
+        <w:tabs>
+          <w:tab w:val="left" w:pos="1230"/>
+        </w:tabs>
+        <w:rPr>
+          <w:lang w:val="en-US"/>
+        </w:rPr>
+      </w:pPr>
+      <w:r>
+        <w:rPr>
+          <w:noProof/>
+        </w:rPr>
+        <w:lastRenderedPageBreak/>
+        <w:drawing>
+          <wp:inline distT="0" distB="0" distL="0" distR="0" wp14:anchorId="04F99969" wp14:editId="767F1208">
+            <wp:extent cx="5731510" cy="5748655"/>
+            <wp:effectExtent l="0" t="0" r="2540" b="4445"/>
+            <wp:docPr id="11" name="Picture 11"/>
+            <wp:cNvGraphicFramePr>
+              <a:graphicFrameLocks xmlns:a="http://schemas.openxmlformats.org/drawingml/2006/main" noChangeAspect="1"/>
+            </wp:cNvGraphicFramePr>
+            <a:graphic xmlns:a="http://schemas.openxmlformats.org/drawingml/2006/main">
+              <a:graphicData uri="http://schemas.openxmlformats.org/drawingml/2006/picture">
+                <pic:pic xmlns:pic="http://schemas.openxmlformats.org/drawingml/2006/picture">
+                  <pic:nvPicPr>
+                    <pic:cNvPr id="1" name=""/>
+                    <pic:cNvPicPr/>
+                  </pic:nvPicPr>
+                  <pic:blipFill>
+                    <a:blip r:embed="rId22"/>
+                    <a:stretch>
+                      <a:fillRect/>
+                    </a:stretch>
+                  </pic:blipFill>
+                  <pic:spPr>
+                    <a:xfrm>
+                      <a:off x="0" y="0"/>
                       <a:ext cx="5731510" cy="5748655"/>
                     </a:xfrm>
                     <a:prstGeom prst="rect">
@@ -8409,7 +8695,7 @@
       </w:r>
     </w:p>
     <w:sectPr>
-      <w:headerReference w:type="default" r:id="rId20"/>
+      <w:headerReference w:type="default" r:id="rId23"/>
       <w:pgSz w:w="11906" w:h="16838"/>
       <w:pgMar w:top="1440" w:right="1440" w:bottom="1440" w:left="1440" w:header="708" w:footer="708" w:gutter="0"/>
       <w:cols w:space="708"/>
@@ -8417,6 +8703,127 @@
     </w:sectPr>
   </w:body>
 </w:document>
+</file>
+
+<file path=word/comments.xml><?xml version="1.0" encoding="utf-8"?>
+<w:comments xmlns:wpc="http://schemas.microsoft.com/office/word/2010/wordprocessingCanvas" xmlns:cx="http://schemas.microsoft.com/office/drawing/2014/chartex" xmlns:cx1="http://schemas.microsoft.com/office/drawing/2015/9/8/chartex" xmlns:cx2="http://schemas.microsoft.com/office/drawing/2015/10/21/chartex" xmlns:cx3="http://schemas.microsoft.com/office/drawing/2016/5/9/chartex" xmlns:cx4="http://schemas.microsoft.com/office/drawing/2016/5/10/chartex" xmlns:cx5="http://schemas.microsoft.com/office/drawing/2016/5/11/chartex" xmlns:cx6="http://schemas.microsoft.com/office/drawing/2016/5/12/chartex" xmlns:cx7="http://schemas.microsoft.com/office/drawing/2016/5/13/chartex" xmlns:cx8="http://schemas.microsoft.com/office/drawing/2016/5/14/chartex" xmlns:mc="http://schemas.openxmlformats.org/markup-compatibility/2006" xmlns:aink="http://schemas.microsoft.com/office/drawing/2016/ink" xmlns:am3d="http://schemas.microsoft.com/office/drawing/2017/model3d" xmlns:o="urn:schemas-microsoft-com:office:office" xmlns:r="http://schemas.openxmlformats.org/officeDocument/2006/relationships" xmlns:m="http://schemas.openxmlformats.org/officeDocument/2006/math" xmlns:v="urn:schemas-microsoft-com:vml" xmlns:wp14="http://schemas.microsoft.com/office/word/2010/wordprocessingDrawing" xmlns:wp="http://schemas.openxmlformats.org/drawingml/2006/wordprocessingDrawing" xmlns:w10="urn:schemas-microsoft-com:office:word" xmlns:w="http://schemas.openxmlformats.org/wordprocessingml/2006/main" xmlns:w14="http://schemas.microsoft.com/office/word/2010/wordml" xmlns:w15="http://schemas.microsoft.com/office/word/2012/wordml" xmlns:w16cid="http://schemas.microsoft.com/office/word/2016/wordml/cid" xmlns:w16se="http://schemas.microsoft.com/office/word/2015/wordml/symex" xmlns:wpg="http://schemas.microsoft.com/office/word/2010/wordprocessingGroup" xmlns:wpi="http://schemas.microsoft.com/office/word/2010/wordprocessingInk" xmlns:wne="http://schemas.microsoft.com/office/word/2006/wordml" xmlns:wps="http://schemas.microsoft.com/office/word/2010/wordprocessingShape" mc:Ignorable="w14 w15 w16se w16cid wp14">
+  <w:comment w:id="1" w:author="Robert Smith" w:date="2020-01-05T16:47:00Z" w:initials="RS">
+    <w:p>
+      <w:pPr>
+        <w:pStyle w:val="CommentText"/>
+      </w:pPr>
+      <w:r>
+        <w:rPr>
+          <w:rStyle w:val="CommentReference"/>
+        </w:rPr>
+        <w:annotationRef/>
+      </w:r>
+      <w:r>
+        <w:t>Should be deaths averted, not death’s</w:t>
+      </w:r>
+    </w:p>
+    <w:p>
+      <w:pPr>
+        <w:pStyle w:val="CommentText"/>
+      </w:pPr>
+      <w:r>
+        <w:t>Also, specify what IPAP stands for in the figure legend.</w:t>
+      </w:r>
+    </w:p>
+  </w:comment>
+  <w:comment w:id="2" w:author="Robert Smith" w:date="2020-01-05T16:48:00Z" w:initials="RS">
+    <w:p>
+      <w:pPr>
+        <w:pStyle w:val="CommentText"/>
+      </w:pPr>
+      <w:r>
+        <w:rPr>
+          <w:rStyle w:val="CommentReference"/>
+        </w:rPr>
+        <w:annotationRef/>
+      </w:r>
+      <w:r>
+        <w:t>Insert Table of Results at end.</w:t>
+      </w:r>
+    </w:p>
+  </w:comment>
+  <w:comment w:id="4" w:author="Robert Smith" w:date="2020-01-05T16:48:00Z" w:initials="RS">
+    <w:p>
+      <w:pPr>
+        <w:pStyle w:val="CommentText"/>
+      </w:pPr>
+      <w:r>
+        <w:rPr>
+          <w:rStyle w:val="CommentReference"/>
+        </w:rPr>
+        <w:annotationRef/>
+      </w:r>
+      <w:r>
+        <w:t xml:space="preserve">Do you know of any cases where HEAT has been used to make specific decisions that could have been different if a non-linear model had been used? I’m interested in knowing what the implications might have been for past decisions. </w:t>
+      </w:r>
+    </w:p>
+    <w:p>
+      <w:pPr>
+        <w:pStyle w:val="CommentText"/>
+      </w:pPr>
+    </w:p>
+  </w:comment>
+  <w:comment w:id="5" w:author="Robert Smith" w:date="2020-01-05T16:49:00Z" w:initials="RS">
+    <w:p>
+      <w:pPr>
+        <w:pStyle w:val="CommentText"/>
+      </w:pPr>
+      <w:r>
+        <w:rPr>
+          <w:rStyle w:val="CommentReference"/>
+        </w:rPr>
+        <w:annotationRef/>
+      </w:r>
+      <w:r>
+        <w:t xml:space="preserve">What implication does this have? Does it mean it will be harder to use the tool to evaluate </w:t>
+      </w:r>
+      <w:proofErr w:type="gramStart"/>
+      <w:r>
+        <w:t>particular interventions</w:t>
+      </w:r>
+      <w:proofErr w:type="gramEnd"/>
+      <w:r>
+        <w:t>?</w:t>
+      </w:r>
+    </w:p>
+    <w:p>
+      <w:pPr>
+        <w:pStyle w:val="CommentText"/>
+      </w:pPr>
+    </w:p>
+    <w:p>
+      <w:pPr>
+        <w:pStyle w:val="CommentText"/>
+      </w:pPr>
+      <w:r>
+        <w:t>The discussion feels a little short. It would be reasonable to also add something about additional research that could be done, perhaps to improve the tool further. Perhaps some comparison between HEAT and other physical activity tools evaluating similar things?</w:t>
+      </w:r>
+    </w:p>
+  </w:comment>
+</w:comments>
+</file>
+
+<file path=word/commentsExtended.xml><?xml version="1.0" encoding="utf-8"?>
+<w15:commentsEx xmlns:wpc="http://schemas.microsoft.com/office/word/2010/wordprocessingCanvas" xmlns:cx="http://schemas.microsoft.com/office/drawing/2014/chartex" xmlns:cx1="http://schemas.microsoft.com/office/drawing/2015/9/8/chartex" xmlns:cx2="http://schemas.microsoft.com/office/drawing/2015/10/21/chartex" xmlns:cx3="http://schemas.microsoft.com/office/drawing/2016/5/9/chartex" xmlns:cx4="http://schemas.microsoft.com/office/drawing/2016/5/10/chartex" xmlns:cx5="http://schemas.microsoft.com/office/drawing/2016/5/11/chartex" xmlns:cx6="http://schemas.microsoft.com/office/drawing/2016/5/12/chartex" xmlns:cx7="http://schemas.microsoft.com/office/drawing/2016/5/13/chartex" xmlns:cx8="http://schemas.microsoft.com/office/drawing/2016/5/14/chartex" xmlns:mc="http://schemas.openxmlformats.org/markup-compatibility/2006" xmlns:aink="http://schemas.microsoft.com/office/drawing/2016/ink" xmlns:am3d="http://schemas.microsoft.com/office/drawing/2017/model3d" xmlns:o="urn:schemas-microsoft-com:office:office" xmlns:r="http://schemas.openxmlformats.org/officeDocument/2006/relationships" xmlns:m="http://schemas.openxmlformats.org/officeDocument/2006/math" xmlns:v="urn:schemas-microsoft-com:vml" xmlns:wp14="http://schemas.microsoft.com/office/word/2010/wordprocessingDrawing" xmlns:wp="http://schemas.openxmlformats.org/drawingml/2006/wordprocessingDrawing" xmlns:w10="urn:schemas-microsoft-com:office:word" xmlns:w="http://schemas.openxmlformats.org/wordprocessingml/2006/main" xmlns:w14="http://schemas.microsoft.com/office/word/2010/wordml" xmlns:w15="http://schemas.microsoft.com/office/word/2012/wordml" xmlns:w16cid="http://schemas.microsoft.com/office/word/2016/wordml/cid" xmlns:w16se="http://schemas.microsoft.com/office/word/2015/wordml/symex" xmlns:wpg="http://schemas.microsoft.com/office/word/2010/wordprocessingGroup" xmlns:wpi="http://schemas.microsoft.com/office/word/2010/wordprocessingInk" xmlns:wne="http://schemas.microsoft.com/office/word/2006/wordml" xmlns:wps="http://schemas.microsoft.com/office/word/2010/wordprocessingShape" mc:Ignorable="w14 w15 w16se w16cid wp14">
+  <w15:commentEx w15:paraId="735BD6B8" w15:done="0"/>
+  <w15:commentEx w15:paraId="2549431D" w15:done="0"/>
+  <w15:commentEx w15:paraId="5208FB81" w15:done="0"/>
+  <w15:commentEx w15:paraId="483D07E3" w15:done="0"/>
+</w15:commentsEx>
+</file>
+
+<file path=word/commentsIds.xml><?xml version="1.0" encoding="utf-8"?>
+<w16cid:commentsIds xmlns:wpc="http://schemas.microsoft.com/office/word/2010/wordprocessingCanvas" xmlns:cx="http://schemas.microsoft.com/office/drawing/2014/chartex" xmlns:cx1="http://schemas.microsoft.com/office/drawing/2015/9/8/chartex" xmlns:cx2="http://schemas.microsoft.com/office/drawing/2015/10/21/chartex" xmlns:cx3="http://schemas.microsoft.com/office/drawing/2016/5/9/chartex" xmlns:cx4="http://schemas.microsoft.com/office/drawing/2016/5/10/chartex" xmlns:cx5="http://schemas.microsoft.com/office/drawing/2016/5/11/chartex" xmlns:cx6="http://schemas.microsoft.com/office/drawing/2016/5/12/chartex" xmlns:cx7="http://schemas.microsoft.com/office/drawing/2016/5/13/chartex" xmlns:cx8="http://schemas.microsoft.com/office/drawing/2016/5/14/chartex" xmlns:mc="http://schemas.openxmlformats.org/markup-compatibility/2006" xmlns:aink="http://schemas.microsoft.com/office/drawing/2016/ink" xmlns:am3d="http://schemas.microsoft.com/office/drawing/2017/model3d" xmlns:o="urn:schemas-microsoft-com:office:office" xmlns:r="http://schemas.openxmlformats.org/officeDocument/2006/relationships" xmlns:m="http://schemas.openxmlformats.org/officeDocument/2006/math" xmlns:v="urn:schemas-microsoft-com:vml" xmlns:wp14="http://schemas.microsoft.com/office/word/2010/wordprocessingDrawing" xmlns:wp="http://schemas.openxmlformats.org/drawingml/2006/wordprocessingDrawing" xmlns:w10="urn:schemas-microsoft-com:office:word" xmlns:w="http://schemas.openxmlformats.org/wordprocessingml/2006/main" xmlns:w14="http://schemas.microsoft.com/office/word/2010/wordml" xmlns:w15="http://schemas.microsoft.com/office/word/2012/wordml" xmlns:w16cid="http://schemas.microsoft.com/office/word/2016/wordml/cid" xmlns:w16se="http://schemas.microsoft.com/office/word/2015/wordml/symex" xmlns:wpg="http://schemas.microsoft.com/office/word/2010/wordprocessingGroup" xmlns:wpi="http://schemas.microsoft.com/office/word/2010/wordprocessingInk" xmlns:wne="http://schemas.microsoft.com/office/word/2006/wordml" xmlns:wps="http://schemas.microsoft.com/office/word/2010/wordprocessingShape" mc:Ignorable="w14 w15 w16se w16cid wp14">
+  <w16cid:commentId w16cid:paraId="735BD6B8" w16cid:durableId="21BC918A"/>
+  <w16cid:commentId w16cid:paraId="2549431D" w16cid:durableId="21BC91CB"/>
+  <w16cid:commentId w16cid:paraId="5208FB81" w16cid:durableId="21BC91ED"/>
+  <w16cid:commentId w16cid:paraId="483D07E3" w16cid:durableId="21BC921D"/>
+</w16cid:commentsIds>
 </file>
 
 <file path=word/endnotes.xml><?xml version="1.0" encoding="utf-8"?>
@@ -9227,6 +9634,14 @@
     <w:abstractNumId w:val="2"/>
   </w:num>
 </w:numbering>
+</file>
+
+<file path=word/people.xml><?xml version="1.0" encoding="utf-8"?>
+<w15:people xmlns:wpc="http://schemas.microsoft.com/office/word/2010/wordprocessingCanvas" xmlns:cx="http://schemas.microsoft.com/office/drawing/2014/chartex" xmlns:cx1="http://schemas.microsoft.com/office/drawing/2015/9/8/chartex" xmlns:cx2="http://schemas.microsoft.com/office/drawing/2015/10/21/chartex" xmlns:cx3="http://schemas.microsoft.com/office/drawing/2016/5/9/chartex" xmlns:cx4="http://schemas.microsoft.com/office/drawing/2016/5/10/chartex" xmlns:cx5="http://schemas.microsoft.com/office/drawing/2016/5/11/chartex" xmlns:cx6="http://schemas.microsoft.com/office/drawing/2016/5/12/chartex" xmlns:cx7="http://schemas.microsoft.com/office/drawing/2016/5/13/chartex" xmlns:cx8="http://schemas.microsoft.com/office/drawing/2016/5/14/chartex" xmlns:mc="http://schemas.openxmlformats.org/markup-compatibility/2006" xmlns:aink="http://schemas.microsoft.com/office/drawing/2016/ink" xmlns:am3d="http://schemas.microsoft.com/office/drawing/2017/model3d" xmlns:o="urn:schemas-microsoft-com:office:office" xmlns:r="http://schemas.openxmlformats.org/officeDocument/2006/relationships" xmlns:m="http://schemas.openxmlformats.org/officeDocument/2006/math" xmlns:v="urn:schemas-microsoft-com:vml" xmlns:wp14="http://schemas.microsoft.com/office/word/2010/wordprocessingDrawing" xmlns:wp="http://schemas.openxmlformats.org/drawingml/2006/wordprocessingDrawing" xmlns:w10="urn:schemas-microsoft-com:office:word" xmlns:w="http://schemas.openxmlformats.org/wordprocessingml/2006/main" xmlns:w14="http://schemas.microsoft.com/office/word/2010/wordml" xmlns:w15="http://schemas.microsoft.com/office/word/2012/wordml" xmlns:w16cid="http://schemas.microsoft.com/office/word/2016/wordml/cid" xmlns:w16se="http://schemas.microsoft.com/office/word/2015/wordml/symex" xmlns:wpg="http://schemas.microsoft.com/office/word/2010/wordprocessingGroup" xmlns:wpi="http://schemas.microsoft.com/office/word/2010/wordprocessingInk" xmlns:wne="http://schemas.microsoft.com/office/word/2006/wordml" xmlns:wps="http://schemas.microsoft.com/office/word/2010/wordprocessingShape" mc:Ignorable="w14 w15 w16se w16cid wp14">
+  <w15:person w15:author="Robert Smith">
+    <w15:presenceInfo w15:providerId="Windows Live" w15:userId="370e74ecac8c3e53"/>
+  </w15:person>
+</w15:people>
 </file>
 
 <file path=word/styles.xml><?xml version="1.0" encoding="utf-8"?>
@@ -9966,6 +10381,74 @@
       <w:u w:val="single"/>
     </w:rPr>
   </w:style>
+  <w:style w:type="character" w:styleId="CommentReference">
+    <w:name w:val="annotation reference"/>
+    <w:basedOn w:val="DefaultParagraphFont"/>
+    <w:uiPriority w:val="99"/>
+    <w:semiHidden/>
+    <w:unhideWhenUsed/>
+    <w:rsid w:val="00486459"/>
+    <w:rPr>
+      <w:sz w:val="16"/>
+      <w:szCs w:val="16"/>
+    </w:rPr>
+  </w:style>
+  <w:style w:type="paragraph" w:styleId="CommentText">
+    <w:name w:val="annotation text"/>
+    <w:basedOn w:val="Normal"/>
+    <w:link w:val="CommentTextChar"/>
+    <w:uiPriority w:val="99"/>
+    <w:semiHidden/>
+    <w:unhideWhenUsed/>
+    <w:rsid w:val="00486459"/>
+    <w:pPr>
+      <w:spacing w:line="240" w:lineRule="auto"/>
+    </w:pPr>
+    <w:rPr>
+      <w:sz w:val="20"/>
+      <w:szCs w:val="20"/>
+    </w:rPr>
+  </w:style>
+  <w:style w:type="character" w:customStyle="1" w:styleId="CommentTextChar">
+    <w:name w:val="Comment Text Char"/>
+    <w:basedOn w:val="DefaultParagraphFont"/>
+    <w:link w:val="CommentText"/>
+    <w:uiPriority w:val="99"/>
+    <w:semiHidden/>
+    <w:rsid w:val="00486459"/>
+    <w:rPr>
+      <w:sz w:val="20"/>
+      <w:szCs w:val="20"/>
+    </w:rPr>
+  </w:style>
+  <w:style w:type="paragraph" w:styleId="CommentSubject">
+    <w:name w:val="annotation subject"/>
+    <w:basedOn w:val="CommentText"/>
+    <w:next w:val="CommentText"/>
+    <w:link w:val="CommentSubjectChar"/>
+    <w:uiPriority w:val="99"/>
+    <w:semiHidden/>
+    <w:unhideWhenUsed/>
+    <w:rsid w:val="00486459"/>
+    <w:rPr>
+      <w:b/>
+      <w:bCs/>
+    </w:rPr>
+  </w:style>
+  <w:style w:type="character" w:customStyle="1" w:styleId="CommentSubjectChar">
+    <w:name w:val="Comment Subject Char"/>
+    <w:basedOn w:val="CommentTextChar"/>
+    <w:link w:val="CommentSubject"/>
+    <w:uiPriority w:val="99"/>
+    <w:semiHidden/>
+    <w:rsid w:val="00486459"/>
+    <w:rPr>
+      <w:b/>
+      <w:bCs/>
+      <w:sz w:val="20"/>
+      <w:szCs w:val="20"/>
+    </w:rPr>
+  </w:style>
 </w:styles>
 </file>
 
@@ -10269,7 +10752,7 @@
 </file>
 
 <file path=customXml/itemProps1.xml><?xml version="1.0" encoding="utf-8"?>
-<ds:datastoreItem xmlns:ds="http://schemas.openxmlformats.org/officeDocument/2006/customXml" ds:itemID="{AD5B6D43-32F8-44CD-8277-F4894D360784}">
+<ds:datastoreItem xmlns:ds="http://schemas.openxmlformats.org/officeDocument/2006/customXml" ds:itemID="{19568B42-0095-4D84-AAF3-8B44DC64EB90}">
   <ds:schemaRefs>
     <ds:schemaRef ds:uri="http://schemas.openxmlformats.org/officeDocument/2006/bibliography"/>
   </ds:schemaRefs>

</xml_diff>